<commit_message>
Agregadas vistas para documentar
</commit_message>
<xml_diff>
--- a/Documentacion/TP.docx
+++ b/Documentacion/TP.docx
@@ -3,16 +3,160 @@
 <w:document xmlns:wpc="http://schemas.microsoft.com/office/word/2010/wordprocessingCanvas" xmlns:mc="http://schemas.openxmlformats.org/markup-compatibility/2006" xmlns:o="urn:schemas-microsoft-com:office:office" xmlns:r="http://schemas.openxmlformats.org/officeDocument/2006/relationships" xmlns:m="http://schemas.openxmlformats.org/officeDocument/2006/math" xmlns:v="urn:schemas-microsoft-com:vml" xmlns:wp14="http://schemas.microsoft.com/office/word/2010/wordprocessingDrawing" xmlns:wp="http://schemas.openxmlformats.org/drawingml/2006/wordprocessingDrawing" xmlns:w10="urn:schemas-microsoft-com:office:word" xmlns:w="http://schemas.openxmlformats.org/wordprocessingml/2006/main" xmlns:w14="http://schemas.microsoft.com/office/word/2010/wordml" xmlns:w15="http://schemas.microsoft.com/office/word/2012/wordml" xmlns:wpg="http://schemas.microsoft.com/office/word/2010/wordprocessingGroup" xmlns:wpi="http://schemas.microsoft.com/office/word/2010/wordprocessingInk" xmlns:wne="http://schemas.microsoft.com/office/word/2006/wordml" xmlns:wps="http://schemas.microsoft.com/office/word/2010/wordprocessingShape" mc:Ignorable="w14 w15 wp14">
   <w:body>
     <w:p>
+      <w:pPr>
+        <w:pStyle w:val="Default"/>
+        <w:numPr>
+          <w:ilvl w:val="0"/>
+          <w:numId w:val="1"/>
+        </w:numPr>
+      </w:pPr>
+      <w:r>
+        <w:rPr>
+          <w:sz w:val="22"/>
+          <w:szCs w:val="22"/>
+        </w:rPr>
+        <w:t xml:space="preserve">Crear </w:t>
+      </w:r>
+      <w:proofErr w:type="gramStart"/>
+      <w:r>
+        <w:rPr>
+          <w:sz w:val="22"/>
+          <w:szCs w:val="22"/>
+        </w:rPr>
+        <w:t>la</w:t>
+      </w:r>
+      <w:r>
+        <w:rPr>
+          <w:sz w:val="22"/>
+          <w:szCs w:val="22"/>
+        </w:rPr>
+        <w:t>s</w:t>
+      </w:r>
+      <w:r>
+        <w:rPr>
+          <w:sz w:val="22"/>
+          <w:szCs w:val="22"/>
+        </w:rPr>
+        <w:t xml:space="preserve"> sig</w:t>
+      </w:r>
+      <w:r>
+        <w:rPr>
+          <w:sz w:val="22"/>
+          <w:szCs w:val="22"/>
+        </w:rPr>
+        <w:t>uientes estructura</w:t>
+      </w:r>
+      <w:proofErr w:type="gramEnd"/>
+      <w:r>
+        <w:rPr>
+          <w:sz w:val="22"/>
+          <w:szCs w:val="22"/>
+        </w:rPr>
+        <w:t xml:space="preserve"> de carpetas</w:t>
+      </w:r>
+      <w:r>
+        <w:rPr>
+          <w:sz w:val="22"/>
+          <w:szCs w:val="22"/>
+        </w:rPr>
+        <w:t>.</w:t>
+      </w:r>
+    </w:p>
+    <w:p>
+      <w:pPr>
+        <w:pStyle w:val="Default"/>
+        <w:numPr>
+          <w:ilvl w:val="0"/>
+          <w:numId w:val="1"/>
+        </w:numPr>
+      </w:pPr>
+      <w:r>
+        <w:rPr>
+          <w:sz w:val="22"/>
+          <w:szCs w:val="22"/>
+        </w:rPr>
+        <w:t xml:space="preserve">Crear un proyecto con el nombre </w:t>
+      </w:r>
+      <w:r>
+        <w:rPr>
+          <w:b/>
+          <w:bCs/>
+          <w:sz w:val="22"/>
+          <w:szCs w:val="22"/>
+        </w:rPr>
+        <w:t>Provincia de Santa Fe</w:t>
+      </w:r>
+      <w:r>
+        <w:rPr>
+          <w:sz w:val="22"/>
+          <w:szCs w:val="22"/>
+        </w:rPr>
+        <w:t>.</w:t>
+      </w:r>
+    </w:p>
+    <w:p>
+      <w:pPr>
+        <w:pStyle w:val="Default"/>
+        <w:ind w:left="720"/>
+      </w:pPr>
+    </w:p>
+    <w:p>
+      <w:pPr>
+        <w:pStyle w:val="Default"/>
+        <w:numPr>
+          <w:ilvl w:val="0"/>
+          <w:numId w:val="1"/>
+        </w:numPr>
+        <w:spacing w:after="61"/>
+        <w:rPr>
+          <w:sz w:val="22"/>
+          <w:szCs w:val="22"/>
+        </w:rPr>
+      </w:pPr>
+      <w:r>
+        <w:rPr>
+          <w:sz w:val="22"/>
+          <w:szCs w:val="22"/>
+        </w:rPr>
+        <w:t xml:space="preserve">Crear una vista con el nombre </w:t>
+      </w:r>
+      <w:r>
+        <w:rPr>
+          <w:b/>
+          <w:bCs/>
+          <w:sz w:val="22"/>
+          <w:szCs w:val="22"/>
+        </w:rPr>
+        <w:t>Provincia</w:t>
+      </w:r>
+      <w:r>
+        <w:rPr>
+          <w:sz w:val="22"/>
+          <w:szCs w:val="22"/>
+        </w:rPr>
+        <w:t xml:space="preserve">, con proyección EPSG 4326 </w:t>
+      </w:r>
+    </w:p>
+    <w:p>
+      <w:pPr>
+        <w:pStyle w:val="Default"/>
+        <w:spacing w:after="61"/>
+        <w:ind w:left="720"/>
+        <w:rPr>
+          <w:sz w:val="22"/>
+          <w:szCs w:val="22"/>
+        </w:rPr>
+      </w:pPr>
       <w:r>
         <w:rPr>
           <w:noProof/>
           <w:lang w:eastAsia="es-AR"/>
         </w:rPr>
         <w:drawing>
-          <wp:inline distT="0" distB="0" distL="0" distR="0" wp14:anchorId="74F0DBAA" wp14:editId="6416CB68">
+          <wp:inline distT="0" distB="0" distL="0" distR="0" wp14:anchorId="2D6E08DF" wp14:editId="6F80CD96">
             <wp:extent cx="5612130" cy="3169285"/>
             <wp:effectExtent l="0" t="0" r="7620" b="0"/>
-            <wp:docPr id="1" name="Imagen 1"/>
+            <wp:docPr id="8" name="Imagen 8"/>
             <wp:cNvGraphicFramePr>
               <a:graphicFrameLocks xmlns:a="http://schemas.openxmlformats.org/drawingml/2006/main" noChangeAspect="1"/>
             </wp:cNvGraphicFramePr>
@@ -24,7 +168,7 @@
                     <pic:cNvPicPr/>
                   </pic:nvPicPr>
                   <pic:blipFill>
-                    <a:blip r:embed="rId4"/>
+                    <a:blip r:embed="rId5"/>
                     <a:stretch>
                       <a:fillRect/>
                     </a:stretch>
@@ -44,8 +188,1439 @@
           </wp:inline>
         </w:drawing>
       </w:r>
+    </w:p>
+    <w:p>
+      <w:pPr>
+        <w:pStyle w:val="Default"/>
+        <w:numPr>
+          <w:ilvl w:val="0"/>
+          <w:numId w:val="1"/>
+        </w:numPr>
+        <w:spacing w:after="61"/>
+        <w:rPr>
+          <w:sz w:val="22"/>
+          <w:szCs w:val="22"/>
+        </w:rPr>
+      </w:pPr>
+      <w:r>
+        <w:rPr>
+          <w:sz w:val="22"/>
+          <w:szCs w:val="22"/>
+        </w:rPr>
+        <w:t xml:space="preserve">Crear una vista con el nombre </w:t>
+      </w:r>
+      <w:r>
+        <w:rPr>
+          <w:b/>
+          <w:bCs/>
+          <w:sz w:val="22"/>
+          <w:szCs w:val="22"/>
+        </w:rPr>
+        <w:t>Molino Cultural</w:t>
+      </w:r>
+      <w:r>
+        <w:rPr>
+          <w:sz w:val="22"/>
+          <w:szCs w:val="22"/>
+        </w:rPr>
+        <w:t xml:space="preserve">, con proyección EPSG 22185. </w:t>
+      </w:r>
+    </w:p>
+    <w:p>
+      <w:pPr>
+        <w:pStyle w:val="Default"/>
+        <w:spacing w:after="61"/>
+        <w:ind w:left="720"/>
+        <w:rPr>
+          <w:sz w:val="22"/>
+          <w:szCs w:val="22"/>
+        </w:rPr>
+      </w:pPr>
+      <w:proofErr w:type="spellStart"/>
+      <w:proofErr w:type="gramStart"/>
+      <w:r>
+        <w:rPr>
+          <w:sz w:val="22"/>
+          <w:szCs w:val="22"/>
+        </w:rPr>
+        <w:t>idem</w:t>
+      </w:r>
+      <w:proofErr w:type="spellEnd"/>
+      <w:proofErr w:type="gramEnd"/>
+    </w:p>
+    <w:p>
+      <w:pPr>
+        <w:pStyle w:val="Default"/>
+        <w:rPr>
+          <w:sz w:val="22"/>
+          <w:szCs w:val="22"/>
+        </w:rPr>
+      </w:pPr>
+      <w:r>
+        <w:rPr>
+          <w:sz w:val="22"/>
+          <w:szCs w:val="22"/>
+        </w:rPr>
+        <w:t xml:space="preserve">5. En la vista Provincia: </w:t>
+      </w:r>
+    </w:p>
+    <w:p>
+      <w:pPr>
+        <w:pStyle w:val="Default"/>
+        <w:spacing w:after="61"/>
+        <w:rPr>
+          <w:sz w:val="22"/>
+          <w:szCs w:val="22"/>
+        </w:rPr>
+      </w:pPr>
+      <w:r>
+        <w:rPr>
+          <w:sz w:val="22"/>
+          <w:szCs w:val="22"/>
+        </w:rPr>
+        <w:t xml:space="preserve">a. Añadir la capa </w:t>
+      </w:r>
+      <w:r>
+        <w:rPr>
+          <w:b/>
+          <w:bCs/>
+          <w:sz w:val="22"/>
+          <w:szCs w:val="22"/>
+        </w:rPr>
+        <w:t xml:space="preserve">departamentos </w:t>
+      </w:r>
+      <w:r>
+        <w:rPr>
+          <w:sz w:val="22"/>
+          <w:szCs w:val="22"/>
+        </w:rPr>
+        <w:t xml:space="preserve">del servicio del IGN. </w:t>
+      </w:r>
+    </w:p>
+    <w:p>
+      <w:pPr>
+        <w:pStyle w:val="Default"/>
+        <w:spacing w:after="61"/>
+        <w:rPr>
+          <w:sz w:val="22"/>
+          <w:szCs w:val="22"/>
+        </w:rPr>
+      </w:pPr>
+      <w:r>
+        <w:rPr>
+          <w:noProof/>
+          <w:lang w:eastAsia="es-AR"/>
+        </w:rPr>
+        <w:drawing>
+          <wp:inline distT="0" distB="0" distL="0" distR="0" wp14:anchorId="2BA3EC9E" wp14:editId="7DF1CF4A">
+            <wp:extent cx="5612130" cy="3169285"/>
+            <wp:effectExtent l="0" t="0" r="7620" b="0"/>
+            <wp:docPr id="9" name="Imagen 9"/>
+            <wp:cNvGraphicFramePr>
+              <a:graphicFrameLocks xmlns:a="http://schemas.openxmlformats.org/drawingml/2006/main" noChangeAspect="1"/>
+            </wp:cNvGraphicFramePr>
+            <a:graphic xmlns:a="http://schemas.openxmlformats.org/drawingml/2006/main">
+              <a:graphicData uri="http://schemas.openxmlformats.org/drawingml/2006/picture">
+                <pic:pic xmlns:pic="http://schemas.openxmlformats.org/drawingml/2006/picture">
+                  <pic:nvPicPr>
+                    <pic:cNvPr id="1" name=""/>
+                    <pic:cNvPicPr/>
+                  </pic:nvPicPr>
+                  <pic:blipFill>
+                    <a:blip r:embed="rId6"/>
+                    <a:stretch>
+                      <a:fillRect/>
+                    </a:stretch>
+                  </pic:blipFill>
+                  <pic:spPr>
+                    <a:xfrm>
+                      <a:off x="0" y="0"/>
+                      <a:ext cx="5612130" cy="3169285"/>
+                    </a:xfrm>
+                    <a:prstGeom prst="rect">
+                      <a:avLst/>
+                    </a:prstGeom>
+                  </pic:spPr>
+                </pic:pic>
+              </a:graphicData>
+            </a:graphic>
+          </wp:inline>
+        </w:drawing>
+      </w:r>
+    </w:p>
+    <w:p>
+      <w:pPr>
+        <w:pStyle w:val="Default"/>
+        <w:spacing w:after="61"/>
+        <w:rPr>
+          <w:sz w:val="22"/>
+          <w:szCs w:val="22"/>
+        </w:rPr>
+      </w:pPr>
+      <w:r>
+        <w:rPr>
+          <w:sz w:val="22"/>
+          <w:szCs w:val="22"/>
+        </w:rPr>
+        <w:t xml:space="preserve">b. Configurar un localizador para la capa añadida en el paso anterior. </w:t>
+      </w:r>
+    </w:p>
+    <w:p>
+      <w:pPr>
+        <w:pStyle w:val="Default"/>
+        <w:spacing w:after="61"/>
+        <w:rPr>
+          <w:sz w:val="22"/>
+          <w:szCs w:val="22"/>
+        </w:rPr>
+      </w:pPr>
+      <w:r>
+        <w:rPr>
+          <w:noProof/>
+          <w:lang w:eastAsia="es-AR"/>
+        </w:rPr>
+        <w:lastRenderedPageBreak/>
+        <w:drawing>
+          <wp:inline distT="0" distB="0" distL="0" distR="0" wp14:anchorId="15C239D8" wp14:editId="5553EF2D">
+            <wp:extent cx="5612130" cy="3169285"/>
+            <wp:effectExtent l="0" t="0" r="7620" b="0"/>
+            <wp:docPr id="11" name="Imagen 11"/>
+            <wp:cNvGraphicFramePr>
+              <a:graphicFrameLocks xmlns:a="http://schemas.openxmlformats.org/drawingml/2006/main" noChangeAspect="1"/>
+            </wp:cNvGraphicFramePr>
+            <a:graphic xmlns:a="http://schemas.openxmlformats.org/drawingml/2006/main">
+              <a:graphicData uri="http://schemas.openxmlformats.org/drawingml/2006/picture">
+                <pic:pic xmlns:pic="http://schemas.openxmlformats.org/drawingml/2006/picture">
+                  <pic:nvPicPr>
+                    <pic:cNvPr id="1" name=""/>
+                    <pic:cNvPicPr/>
+                  </pic:nvPicPr>
+                  <pic:blipFill>
+                    <a:blip r:embed="rId7"/>
+                    <a:stretch>
+                      <a:fillRect/>
+                    </a:stretch>
+                  </pic:blipFill>
+                  <pic:spPr>
+                    <a:xfrm>
+                      <a:off x="0" y="0"/>
+                      <a:ext cx="5612130" cy="3169285"/>
+                    </a:xfrm>
+                    <a:prstGeom prst="rect">
+                      <a:avLst/>
+                    </a:prstGeom>
+                  </pic:spPr>
+                </pic:pic>
+              </a:graphicData>
+            </a:graphic>
+          </wp:inline>
+        </w:drawing>
+      </w:r>
+    </w:p>
+    <w:p>
+      <w:pPr>
+        <w:pStyle w:val="Default"/>
+        <w:spacing w:after="61"/>
+        <w:rPr>
+          <w:sz w:val="22"/>
+          <w:szCs w:val="22"/>
+        </w:rPr>
+      </w:pPr>
+      <w:r>
+        <w:rPr>
+          <w:noProof/>
+          <w:lang w:eastAsia="es-AR"/>
+        </w:rPr>
+        <w:drawing>
+          <wp:inline distT="0" distB="0" distL="0" distR="0" wp14:anchorId="1EEE3B35" wp14:editId="423D6D66">
+            <wp:extent cx="3267075" cy="2990850"/>
+            <wp:effectExtent l="0" t="0" r="9525" b="0"/>
+            <wp:docPr id="12" name="Imagen 12"/>
+            <wp:cNvGraphicFramePr>
+              <a:graphicFrameLocks xmlns:a="http://schemas.openxmlformats.org/drawingml/2006/main" noChangeAspect="1"/>
+            </wp:cNvGraphicFramePr>
+            <a:graphic xmlns:a="http://schemas.openxmlformats.org/drawingml/2006/main">
+              <a:graphicData uri="http://schemas.openxmlformats.org/drawingml/2006/picture">
+                <pic:pic xmlns:pic="http://schemas.openxmlformats.org/drawingml/2006/picture">
+                  <pic:nvPicPr>
+                    <pic:cNvPr id="1" name=""/>
+                    <pic:cNvPicPr/>
+                  </pic:nvPicPr>
+                  <pic:blipFill>
+                    <a:blip r:embed="rId8"/>
+                    <a:stretch>
+                      <a:fillRect/>
+                    </a:stretch>
+                  </pic:blipFill>
+                  <pic:spPr>
+                    <a:xfrm>
+                      <a:off x="0" y="0"/>
+                      <a:ext cx="3267075" cy="2990850"/>
+                    </a:xfrm>
+                    <a:prstGeom prst="rect">
+                      <a:avLst/>
+                    </a:prstGeom>
+                  </pic:spPr>
+                </pic:pic>
+              </a:graphicData>
+            </a:graphic>
+          </wp:inline>
+        </w:drawing>
+      </w:r>
+    </w:p>
+    <w:p>
+      <w:pPr>
+        <w:pStyle w:val="Default"/>
+        <w:spacing w:after="61"/>
+        <w:rPr>
+          <w:sz w:val="22"/>
+          <w:szCs w:val="22"/>
+        </w:rPr>
+      </w:pPr>
+      <w:r>
+        <w:rPr>
+          <w:sz w:val="22"/>
+          <w:szCs w:val="22"/>
+        </w:rPr>
+        <w:t xml:space="preserve">c. Añadir la capa </w:t>
+      </w:r>
+      <w:r>
+        <w:rPr>
+          <w:b/>
+          <w:bCs/>
+          <w:sz w:val="22"/>
+          <w:szCs w:val="22"/>
+        </w:rPr>
+        <w:t xml:space="preserve">provincias </w:t>
+      </w:r>
+      <w:r>
+        <w:rPr>
+          <w:sz w:val="22"/>
+          <w:szCs w:val="22"/>
+        </w:rPr>
+        <w:t xml:space="preserve">del servicio del IGN. </w:t>
+      </w:r>
+    </w:p>
+    <w:p>
+      <w:pPr>
+        <w:pStyle w:val="Default"/>
+        <w:spacing w:after="61"/>
+        <w:rPr>
+          <w:sz w:val="22"/>
+          <w:szCs w:val="22"/>
+        </w:rPr>
+      </w:pPr>
+      <w:r>
+        <w:rPr>
+          <w:noProof/>
+          <w:lang w:eastAsia="es-AR"/>
+        </w:rPr>
+        <w:lastRenderedPageBreak/>
+        <w:drawing>
+          <wp:inline distT="0" distB="0" distL="0" distR="0" wp14:anchorId="31A35825" wp14:editId="390C256B">
+            <wp:extent cx="5612130" cy="3169285"/>
+            <wp:effectExtent l="0" t="0" r="7620" b="0"/>
+            <wp:docPr id="10" name="Imagen 10"/>
+            <wp:cNvGraphicFramePr>
+              <a:graphicFrameLocks xmlns:a="http://schemas.openxmlformats.org/drawingml/2006/main" noChangeAspect="1"/>
+            </wp:cNvGraphicFramePr>
+            <a:graphic xmlns:a="http://schemas.openxmlformats.org/drawingml/2006/main">
+              <a:graphicData uri="http://schemas.openxmlformats.org/drawingml/2006/picture">
+                <pic:pic xmlns:pic="http://schemas.openxmlformats.org/drawingml/2006/picture">
+                  <pic:nvPicPr>
+                    <pic:cNvPr id="1" name=""/>
+                    <pic:cNvPicPr/>
+                  </pic:nvPicPr>
+                  <pic:blipFill>
+                    <a:blip r:embed="rId9"/>
+                    <a:stretch>
+                      <a:fillRect/>
+                    </a:stretch>
+                  </pic:blipFill>
+                  <pic:spPr>
+                    <a:xfrm>
+                      <a:off x="0" y="0"/>
+                      <a:ext cx="5612130" cy="3169285"/>
+                    </a:xfrm>
+                    <a:prstGeom prst="rect">
+                      <a:avLst/>
+                    </a:prstGeom>
+                  </pic:spPr>
+                </pic:pic>
+              </a:graphicData>
+            </a:graphic>
+          </wp:inline>
+        </w:drawing>
+      </w:r>
+    </w:p>
+    <w:p>
+      <w:pPr>
+        <w:pStyle w:val="Default"/>
+        <w:spacing w:after="61"/>
+        <w:rPr>
+          <w:sz w:val="22"/>
+          <w:szCs w:val="22"/>
+        </w:rPr>
+      </w:pPr>
+      <w:r>
+        <w:rPr>
+          <w:sz w:val="22"/>
+          <w:szCs w:val="22"/>
+        </w:rPr>
+        <w:t>d. Generar una capa de la provincia de santa fe a partir de la capa añadida en el punto anterior. L</w:t>
+      </w:r>
+      <w:r>
+        <w:rPr>
+          <w:sz w:val="22"/>
+          <w:szCs w:val="22"/>
+        </w:rPr>
+        <w:t>uego eliminar la capa original.</w:t>
+      </w:r>
+    </w:p>
+    <w:p>
+      <w:pPr>
+        <w:pStyle w:val="Default"/>
+        <w:spacing w:after="61"/>
+        <w:rPr>
+          <w:sz w:val="22"/>
+          <w:szCs w:val="22"/>
+        </w:rPr>
+      </w:pPr>
+      <w:r>
+        <w:rPr>
+          <w:sz w:val="22"/>
+          <w:szCs w:val="22"/>
+        </w:rPr>
+        <w:t>Selección simple</w:t>
+      </w:r>
+    </w:p>
+    <w:p>
+      <w:pPr>
+        <w:pStyle w:val="Default"/>
+        <w:spacing w:after="61"/>
+        <w:rPr>
+          <w:sz w:val="22"/>
+          <w:szCs w:val="22"/>
+        </w:rPr>
+      </w:pPr>
+      <w:r>
+        <w:rPr>
+          <w:noProof/>
+          <w:lang w:eastAsia="es-AR"/>
+        </w:rPr>
+        <w:drawing>
+          <wp:inline distT="0" distB="0" distL="0" distR="0" wp14:anchorId="3AD80980" wp14:editId="5FBE3E56">
+            <wp:extent cx="5612130" cy="3169285"/>
+            <wp:effectExtent l="0" t="0" r="7620" b="0"/>
+            <wp:docPr id="20" name="Imagen 20"/>
+            <wp:cNvGraphicFramePr>
+              <a:graphicFrameLocks xmlns:a="http://schemas.openxmlformats.org/drawingml/2006/main" noChangeAspect="1"/>
+            </wp:cNvGraphicFramePr>
+            <a:graphic xmlns:a="http://schemas.openxmlformats.org/drawingml/2006/main">
+              <a:graphicData uri="http://schemas.openxmlformats.org/drawingml/2006/picture">
+                <pic:pic xmlns:pic="http://schemas.openxmlformats.org/drawingml/2006/picture">
+                  <pic:nvPicPr>
+                    <pic:cNvPr id="1" name=""/>
+                    <pic:cNvPicPr/>
+                  </pic:nvPicPr>
+                  <pic:blipFill>
+                    <a:blip r:embed="rId10"/>
+                    <a:stretch>
+                      <a:fillRect/>
+                    </a:stretch>
+                  </pic:blipFill>
+                  <pic:spPr>
+                    <a:xfrm>
+                      <a:off x="0" y="0"/>
+                      <a:ext cx="5612130" cy="3169285"/>
+                    </a:xfrm>
+                    <a:prstGeom prst="rect">
+                      <a:avLst/>
+                    </a:prstGeom>
+                  </pic:spPr>
+                </pic:pic>
+              </a:graphicData>
+            </a:graphic>
+          </wp:inline>
+        </w:drawing>
+      </w:r>
+    </w:p>
+    <w:p>
+      <w:pPr>
+        <w:pStyle w:val="Default"/>
+        <w:spacing w:after="61"/>
+        <w:rPr>
+          <w:sz w:val="22"/>
+          <w:szCs w:val="22"/>
+        </w:rPr>
+      </w:pPr>
+      <w:r>
+        <w:rPr>
+          <w:sz w:val="22"/>
+          <w:szCs w:val="22"/>
+        </w:rPr>
+        <w:t xml:space="preserve">Formato </w:t>
+      </w:r>
+      <w:proofErr w:type="spellStart"/>
+      <w:r>
+        <w:rPr>
+          <w:sz w:val="22"/>
+          <w:szCs w:val="22"/>
+        </w:rPr>
+        <w:t>shape</w:t>
+      </w:r>
+      <w:proofErr w:type="spellEnd"/>
+      <w:r>
+        <w:rPr>
+          <w:sz w:val="22"/>
+          <w:szCs w:val="22"/>
+        </w:rPr>
+        <w:t xml:space="preserve"> -&gt; siguiente</w:t>
+      </w:r>
+    </w:p>
+    <w:p>
+      <w:pPr>
+        <w:pStyle w:val="Default"/>
+        <w:spacing w:after="61"/>
+        <w:rPr>
+          <w:sz w:val="22"/>
+          <w:szCs w:val="22"/>
+        </w:rPr>
+      </w:pPr>
+      <w:r>
+        <w:rPr>
+          <w:sz w:val="22"/>
+          <w:szCs w:val="22"/>
+        </w:rPr>
+        <w:t xml:space="preserve">Crear carpeta y poner el </w:t>
+      </w:r>
+      <w:proofErr w:type="spellStart"/>
+      <w:r>
+        <w:rPr>
+          <w:sz w:val="22"/>
+          <w:szCs w:val="22"/>
+        </w:rPr>
+        <w:t>Path</w:t>
+      </w:r>
+      <w:proofErr w:type="spellEnd"/>
+    </w:p>
+    <w:p>
+      <w:pPr>
+        <w:pStyle w:val="Default"/>
+        <w:spacing w:after="61"/>
+        <w:rPr>
+          <w:sz w:val="22"/>
+          <w:szCs w:val="22"/>
+        </w:rPr>
+      </w:pPr>
+    </w:p>
+    <w:p>
+      <w:pPr>
+        <w:pStyle w:val="Default"/>
+        <w:spacing w:after="61"/>
+        <w:rPr>
+          <w:sz w:val="22"/>
+          <w:szCs w:val="22"/>
+        </w:rPr>
+      </w:pPr>
+    </w:p>
+    <w:p>
+      <w:pPr>
+        <w:pStyle w:val="Default"/>
+        <w:spacing w:after="61"/>
+        <w:rPr>
+          <w:sz w:val="22"/>
+          <w:szCs w:val="22"/>
+        </w:rPr>
+      </w:pPr>
+      <w:r>
+        <w:rPr>
+          <w:noProof/>
+          <w:lang w:eastAsia="es-AR"/>
+        </w:rPr>
+        <w:lastRenderedPageBreak/>
+        <w:drawing>
+          <wp:inline distT="0" distB="0" distL="0" distR="0" wp14:anchorId="0E32EFC5" wp14:editId="03E05A5D">
+            <wp:extent cx="5612130" cy="3169285"/>
+            <wp:effectExtent l="0" t="0" r="7620" b="0"/>
+            <wp:docPr id="21" name="Imagen 21"/>
+            <wp:cNvGraphicFramePr>
+              <a:graphicFrameLocks xmlns:a="http://schemas.openxmlformats.org/drawingml/2006/main" noChangeAspect="1"/>
+            </wp:cNvGraphicFramePr>
+            <a:graphic xmlns:a="http://schemas.openxmlformats.org/drawingml/2006/main">
+              <a:graphicData uri="http://schemas.openxmlformats.org/drawingml/2006/picture">
+                <pic:pic xmlns:pic="http://schemas.openxmlformats.org/drawingml/2006/picture">
+                  <pic:nvPicPr>
+                    <pic:cNvPr id="1" name=""/>
+                    <pic:cNvPicPr/>
+                  </pic:nvPicPr>
+                  <pic:blipFill>
+                    <a:blip r:embed="rId11"/>
+                    <a:stretch>
+                      <a:fillRect/>
+                    </a:stretch>
+                  </pic:blipFill>
+                  <pic:spPr>
+                    <a:xfrm>
+                      <a:off x="0" y="0"/>
+                      <a:ext cx="5612130" cy="3169285"/>
+                    </a:xfrm>
+                    <a:prstGeom prst="rect">
+                      <a:avLst/>
+                    </a:prstGeom>
+                  </pic:spPr>
+                </pic:pic>
+              </a:graphicData>
+            </a:graphic>
+          </wp:inline>
+        </w:drawing>
+      </w:r>
       <w:bookmarkStart w:id="0" w:name="_GoBack"/>
       <w:bookmarkEnd w:id="0"/>
+    </w:p>
+    <w:p>
+      <w:pPr>
+        <w:pStyle w:val="Default"/>
+        <w:spacing w:after="61"/>
+        <w:rPr>
+          <w:sz w:val="22"/>
+          <w:szCs w:val="22"/>
+        </w:rPr>
+      </w:pPr>
+    </w:p>
+    <w:p>
+      <w:pPr>
+        <w:pStyle w:val="Default"/>
+        <w:spacing w:after="61"/>
+        <w:rPr>
+          <w:sz w:val="22"/>
+          <w:szCs w:val="22"/>
+        </w:rPr>
+      </w:pPr>
+      <w:r>
+        <w:rPr>
+          <w:noProof/>
+          <w:lang w:eastAsia="es-AR"/>
+        </w:rPr>
+        <w:drawing>
+          <wp:inline distT="0" distB="0" distL="0" distR="0" wp14:anchorId="4F5C8782" wp14:editId="1A6E1F0D">
+            <wp:extent cx="5612130" cy="3169285"/>
+            <wp:effectExtent l="0" t="0" r="7620" b="0"/>
+            <wp:docPr id="16" name="Imagen 16"/>
+            <wp:cNvGraphicFramePr>
+              <a:graphicFrameLocks xmlns:a="http://schemas.openxmlformats.org/drawingml/2006/main" noChangeAspect="1"/>
+            </wp:cNvGraphicFramePr>
+            <a:graphic xmlns:a="http://schemas.openxmlformats.org/drawingml/2006/main">
+              <a:graphicData uri="http://schemas.openxmlformats.org/drawingml/2006/picture">
+                <pic:pic xmlns:pic="http://schemas.openxmlformats.org/drawingml/2006/picture">
+                  <pic:nvPicPr>
+                    <pic:cNvPr id="1" name=""/>
+                    <pic:cNvPicPr/>
+                  </pic:nvPicPr>
+                  <pic:blipFill>
+                    <a:blip r:embed="rId12"/>
+                    <a:stretch>
+                      <a:fillRect/>
+                    </a:stretch>
+                  </pic:blipFill>
+                  <pic:spPr>
+                    <a:xfrm>
+                      <a:off x="0" y="0"/>
+                      <a:ext cx="5612130" cy="3169285"/>
+                    </a:xfrm>
+                    <a:prstGeom prst="rect">
+                      <a:avLst/>
+                    </a:prstGeom>
+                  </pic:spPr>
+                </pic:pic>
+              </a:graphicData>
+            </a:graphic>
+          </wp:inline>
+        </w:drawing>
+      </w:r>
+    </w:p>
+    <w:p>
+      <w:pPr>
+        <w:pStyle w:val="Default"/>
+        <w:spacing w:after="61"/>
+        <w:rPr>
+          <w:sz w:val="22"/>
+          <w:szCs w:val="22"/>
+        </w:rPr>
+      </w:pPr>
+      <w:r>
+        <w:rPr>
+          <w:sz w:val="22"/>
+          <w:szCs w:val="22"/>
+        </w:rPr>
+        <w:t>Capa creada</w:t>
+      </w:r>
+    </w:p>
+    <w:p>
+      <w:pPr>
+        <w:pStyle w:val="Default"/>
+        <w:spacing w:after="61"/>
+        <w:rPr>
+          <w:sz w:val="22"/>
+          <w:szCs w:val="22"/>
+        </w:rPr>
+      </w:pPr>
+      <w:r>
+        <w:rPr>
+          <w:noProof/>
+          <w:lang w:eastAsia="es-AR"/>
+        </w:rPr>
+        <w:lastRenderedPageBreak/>
+        <w:drawing>
+          <wp:inline distT="0" distB="0" distL="0" distR="0" wp14:anchorId="0621BAB9" wp14:editId="5E187147">
+            <wp:extent cx="5612130" cy="3169285"/>
+            <wp:effectExtent l="0" t="0" r="7620" b="0"/>
+            <wp:docPr id="17" name="Imagen 17"/>
+            <wp:cNvGraphicFramePr>
+              <a:graphicFrameLocks xmlns:a="http://schemas.openxmlformats.org/drawingml/2006/main" noChangeAspect="1"/>
+            </wp:cNvGraphicFramePr>
+            <a:graphic xmlns:a="http://schemas.openxmlformats.org/drawingml/2006/main">
+              <a:graphicData uri="http://schemas.openxmlformats.org/drawingml/2006/picture">
+                <pic:pic xmlns:pic="http://schemas.openxmlformats.org/drawingml/2006/picture">
+                  <pic:nvPicPr>
+                    <pic:cNvPr id="1" name=""/>
+                    <pic:cNvPicPr/>
+                  </pic:nvPicPr>
+                  <pic:blipFill>
+                    <a:blip r:embed="rId13"/>
+                    <a:stretch>
+                      <a:fillRect/>
+                    </a:stretch>
+                  </pic:blipFill>
+                  <pic:spPr>
+                    <a:xfrm>
+                      <a:off x="0" y="0"/>
+                      <a:ext cx="5612130" cy="3169285"/>
+                    </a:xfrm>
+                    <a:prstGeom prst="rect">
+                      <a:avLst/>
+                    </a:prstGeom>
+                  </pic:spPr>
+                </pic:pic>
+              </a:graphicData>
+            </a:graphic>
+          </wp:inline>
+        </w:drawing>
+      </w:r>
+    </w:p>
+    <w:p>
+      <w:pPr>
+        <w:pStyle w:val="Default"/>
+        <w:spacing w:after="61"/>
+        <w:rPr>
+          <w:sz w:val="22"/>
+          <w:szCs w:val="22"/>
+        </w:rPr>
+      </w:pPr>
+      <w:r>
+        <w:rPr>
+          <w:sz w:val="22"/>
+          <w:szCs w:val="22"/>
+        </w:rPr>
+        <w:t>Eliminar capa</w:t>
+      </w:r>
+    </w:p>
+    <w:p>
+      <w:pPr>
+        <w:pStyle w:val="Default"/>
+        <w:spacing w:after="61"/>
+        <w:rPr>
+          <w:sz w:val="22"/>
+          <w:szCs w:val="22"/>
+        </w:rPr>
+      </w:pPr>
+    </w:p>
+    <w:p>
+      <w:pPr>
+        <w:pStyle w:val="Default"/>
+        <w:spacing w:after="61"/>
+        <w:rPr>
+          <w:sz w:val="22"/>
+          <w:szCs w:val="22"/>
+        </w:rPr>
+      </w:pPr>
+      <w:r>
+        <w:rPr>
+          <w:noProof/>
+          <w:lang w:eastAsia="es-AR"/>
+        </w:rPr>
+        <w:drawing>
+          <wp:inline distT="0" distB="0" distL="0" distR="0" wp14:anchorId="51BBAAF0" wp14:editId="28160AB4">
+            <wp:extent cx="5612130" cy="3169285"/>
+            <wp:effectExtent l="0" t="0" r="7620" b="0"/>
+            <wp:docPr id="18" name="Imagen 18"/>
+            <wp:cNvGraphicFramePr>
+              <a:graphicFrameLocks xmlns:a="http://schemas.openxmlformats.org/drawingml/2006/main" noChangeAspect="1"/>
+            </wp:cNvGraphicFramePr>
+            <a:graphic xmlns:a="http://schemas.openxmlformats.org/drawingml/2006/main">
+              <a:graphicData uri="http://schemas.openxmlformats.org/drawingml/2006/picture">
+                <pic:pic xmlns:pic="http://schemas.openxmlformats.org/drawingml/2006/picture">
+                  <pic:nvPicPr>
+                    <pic:cNvPr id="1" name=""/>
+                    <pic:cNvPicPr/>
+                  </pic:nvPicPr>
+                  <pic:blipFill>
+                    <a:blip r:embed="rId14"/>
+                    <a:stretch>
+                      <a:fillRect/>
+                    </a:stretch>
+                  </pic:blipFill>
+                  <pic:spPr>
+                    <a:xfrm>
+                      <a:off x="0" y="0"/>
+                      <a:ext cx="5612130" cy="3169285"/>
+                    </a:xfrm>
+                    <a:prstGeom prst="rect">
+                      <a:avLst/>
+                    </a:prstGeom>
+                  </pic:spPr>
+                </pic:pic>
+              </a:graphicData>
+            </a:graphic>
+          </wp:inline>
+        </w:drawing>
+      </w:r>
+    </w:p>
+    <w:p>
+      <w:pPr>
+        <w:pStyle w:val="Default"/>
+        <w:spacing w:after="61"/>
+        <w:rPr>
+          <w:sz w:val="22"/>
+          <w:szCs w:val="22"/>
+        </w:rPr>
+      </w:pPr>
+      <w:r>
+        <w:rPr>
+          <w:sz w:val="22"/>
+          <w:szCs w:val="22"/>
+        </w:rPr>
+        <w:t xml:space="preserve">e. Generar una capa con los departamentos de la provincia de santa fe a partir de la capa añadida en el punto a. Luego eliminar la capa original. </w:t>
+      </w:r>
+      <w:r>
+        <w:rPr>
+          <w:i/>
+          <w:iCs/>
+          <w:sz w:val="22"/>
+          <w:szCs w:val="22"/>
+        </w:rPr>
+        <w:t>Etiquetar con los nombres de los departamentos (campo FNA)</w:t>
+      </w:r>
+      <w:r>
+        <w:rPr>
+          <w:sz w:val="22"/>
+          <w:szCs w:val="22"/>
+        </w:rPr>
+        <w:t>.</w:t>
+      </w:r>
+    </w:p>
+    <w:p>
+      <w:pPr>
+        <w:pStyle w:val="Default"/>
+        <w:spacing w:after="61"/>
+        <w:rPr>
+          <w:sz w:val="22"/>
+          <w:szCs w:val="22"/>
+        </w:rPr>
+      </w:pPr>
+    </w:p>
+    <w:p>
+      <w:pPr>
+        <w:pStyle w:val="Default"/>
+        <w:spacing w:after="61"/>
+        <w:rPr>
+          <w:sz w:val="22"/>
+          <w:szCs w:val="22"/>
+        </w:rPr>
+      </w:pPr>
+      <w:r>
+        <w:rPr>
+          <w:sz w:val="22"/>
+          <w:szCs w:val="22"/>
+        </w:rPr>
+        <w:t>f. Añadir los datos de Población, Superficie y Cantidad de Habitantes x km</w:t>
+      </w:r>
+      <w:r>
+        <w:rPr>
+          <w:sz w:val="14"/>
+          <w:szCs w:val="14"/>
+        </w:rPr>
+        <w:t xml:space="preserve">2 </w:t>
+      </w:r>
+      <w:r>
+        <w:rPr>
+          <w:sz w:val="22"/>
+          <w:szCs w:val="22"/>
+        </w:rPr>
+        <w:t xml:space="preserve">a la capa generada en el punto e, a partir de la tabla: </w:t>
+      </w:r>
+      <w:r>
+        <w:rPr>
+          <w:i/>
+          <w:iCs/>
+          <w:sz w:val="22"/>
+          <w:szCs w:val="22"/>
+        </w:rPr>
+        <w:t>Departamentos de Santa Fe – Estadísticas censo 2010</w:t>
+      </w:r>
+      <w:r>
+        <w:rPr>
+          <w:sz w:val="22"/>
+          <w:szCs w:val="22"/>
+        </w:rPr>
+        <w:t xml:space="preserve">.csv </w:t>
+      </w:r>
+    </w:p>
+    <w:p>
+      <w:pPr>
+        <w:pStyle w:val="Default"/>
+        <w:spacing w:after="61"/>
+        <w:rPr>
+          <w:sz w:val="22"/>
+          <w:szCs w:val="22"/>
+        </w:rPr>
+      </w:pPr>
+      <w:r>
+        <w:rPr>
+          <w:sz w:val="22"/>
+          <w:szCs w:val="22"/>
+        </w:rPr>
+        <w:lastRenderedPageBreak/>
+        <w:t xml:space="preserve">g. Clasificar la capa del punto anterior por: Cantidades – Intervalos – Campo: Población. (5 intervalos con colores de rojo a azul). </w:t>
+      </w:r>
+    </w:p>
+    <w:p>
+      <w:pPr>
+        <w:pStyle w:val="Default"/>
+        <w:spacing w:after="61"/>
+        <w:rPr>
+          <w:sz w:val="22"/>
+          <w:szCs w:val="22"/>
+        </w:rPr>
+      </w:pPr>
+      <w:r>
+        <w:rPr>
+          <w:sz w:val="22"/>
+          <w:szCs w:val="22"/>
+        </w:rPr>
+        <w:t xml:space="preserve">h. Generar a partir de la capa </w:t>
+      </w:r>
+      <w:r>
+        <w:rPr>
+          <w:b/>
+          <w:bCs/>
+          <w:sz w:val="22"/>
+          <w:szCs w:val="22"/>
+        </w:rPr>
+        <w:t xml:space="preserve">Centros Poblados </w:t>
+      </w:r>
+      <w:r>
+        <w:rPr>
+          <w:sz w:val="22"/>
+          <w:szCs w:val="22"/>
+        </w:rPr>
+        <w:t xml:space="preserve">del IGN una nueva capa que contenga los centros poblados de la provincia de santa fe. Luego eliminar la capa original. </w:t>
+      </w:r>
+      <w:r>
+        <w:rPr>
+          <w:i/>
+          <w:iCs/>
+          <w:sz w:val="22"/>
+          <w:szCs w:val="22"/>
+        </w:rPr>
+        <w:t>Etiquetar las localidades evitando la superposición de las etiquetas</w:t>
+      </w:r>
+      <w:r>
+        <w:rPr>
+          <w:sz w:val="22"/>
+          <w:szCs w:val="22"/>
+        </w:rPr>
+        <w:t xml:space="preserve">. </w:t>
+      </w:r>
+    </w:p>
+    <w:p>
+      <w:pPr>
+        <w:pStyle w:val="Default"/>
+        <w:rPr>
+          <w:sz w:val="22"/>
+          <w:szCs w:val="22"/>
+        </w:rPr>
+      </w:pPr>
+      <w:r>
+        <w:rPr>
+          <w:sz w:val="22"/>
+          <w:szCs w:val="22"/>
+        </w:rPr>
+        <w:t xml:space="preserve">i. Clasificar la capa generada en el punto anterior por Tipo de Centro Poblado. </w:t>
+      </w:r>
+    </w:p>
+    <w:p>
+      <w:pPr>
+        <w:pStyle w:val="Default"/>
+      </w:pPr>
+    </w:p>
+    <w:p>
+      <w:pPr>
+        <w:pStyle w:val="Default"/>
+        <w:spacing w:after="61"/>
+        <w:rPr>
+          <w:sz w:val="22"/>
+          <w:szCs w:val="22"/>
+        </w:rPr>
+      </w:pPr>
+      <w:r>
+        <w:rPr>
+          <w:sz w:val="22"/>
+          <w:szCs w:val="22"/>
+        </w:rPr>
+        <w:t xml:space="preserve">Añadir desde el repositorio de la cátedra la capa </w:t>
+      </w:r>
+      <w:r>
+        <w:rPr>
+          <w:b/>
+          <w:bCs/>
+          <w:sz w:val="22"/>
+          <w:szCs w:val="22"/>
+        </w:rPr>
+        <w:t>Red Ferroviaria</w:t>
+      </w:r>
+      <w:r>
+        <w:rPr>
+          <w:sz w:val="22"/>
+          <w:szCs w:val="22"/>
+        </w:rPr>
+        <w:t xml:space="preserve">, y generar la red ferroviaria de la provincia de Santa Fe. Luego, eliminar la capa original. </w:t>
+      </w:r>
+      <w:r>
+        <w:rPr>
+          <w:i/>
+          <w:iCs/>
+          <w:sz w:val="22"/>
+          <w:szCs w:val="22"/>
+        </w:rPr>
+        <w:t>Clasificar los trenes de la provincia</w:t>
+      </w:r>
+      <w:r>
+        <w:rPr>
+          <w:sz w:val="22"/>
+          <w:szCs w:val="22"/>
+        </w:rPr>
+        <w:t xml:space="preserve">. </w:t>
+      </w:r>
+    </w:p>
+    <w:p>
+      <w:pPr>
+        <w:pStyle w:val="Default"/>
+        <w:spacing w:after="61"/>
+        <w:rPr>
+          <w:sz w:val="22"/>
+          <w:szCs w:val="22"/>
+        </w:rPr>
+      </w:pPr>
+      <w:r>
+        <w:rPr>
+          <w:sz w:val="22"/>
+          <w:szCs w:val="22"/>
+        </w:rPr>
+        <w:t xml:space="preserve">k. Dar un nombre adecuado a las capas generadas y clasificarlas de acuerdo al tipo de geometría. </w:t>
+      </w:r>
+    </w:p>
+    <w:p>
+      <w:pPr>
+        <w:pStyle w:val="Default"/>
+        <w:rPr>
+          <w:sz w:val="22"/>
+          <w:szCs w:val="22"/>
+        </w:rPr>
+      </w:pPr>
+      <w:r>
+        <w:rPr>
+          <w:sz w:val="22"/>
+          <w:szCs w:val="22"/>
+        </w:rPr>
+        <w:t xml:space="preserve">l. Crear una gráfica para la vista </w:t>
+      </w:r>
+      <w:r>
+        <w:rPr>
+          <w:b/>
+          <w:bCs/>
+          <w:sz w:val="22"/>
+          <w:szCs w:val="22"/>
+        </w:rPr>
+        <w:t>Provincia</w:t>
+      </w:r>
+      <w:r>
+        <w:rPr>
+          <w:sz w:val="22"/>
+          <w:szCs w:val="22"/>
+        </w:rPr>
+        <w:t xml:space="preserve">, que contenga un indicador estadístico seleccionado por el grupo de los departamentos. Luego exportar a PDF. </w:t>
+      </w:r>
+    </w:p>
+    <w:p>
+      <w:pPr>
+        <w:pStyle w:val="Default"/>
+        <w:rPr>
+          <w:sz w:val="22"/>
+          <w:szCs w:val="22"/>
+        </w:rPr>
+      </w:pPr>
+    </w:p>
+    <w:p>
+      <w:pPr>
+        <w:pStyle w:val="Default"/>
+        <w:rPr>
+          <w:sz w:val="22"/>
+          <w:szCs w:val="22"/>
+        </w:rPr>
+      </w:pPr>
+      <w:r>
+        <w:rPr>
+          <w:sz w:val="22"/>
+          <w:szCs w:val="22"/>
+        </w:rPr>
+        <w:t xml:space="preserve">6. En la vista Molino Cultural: </w:t>
+      </w:r>
+    </w:p>
+    <w:p>
+      <w:pPr>
+        <w:pStyle w:val="Default"/>
+        <w:spacing w:after="62"/>
+        <w:rPr>
+          <w:sz w:val="22"/>
+          <w:szCs w:val="22"/>
+        </w:rPr>
+      </w:pPr>
+      <w:r>
+        <w:rPr>
+          <w:sz w:val="22"/>
+          <w:szCs w:val="22"/>
+        </w:rPr>
+        <w:t xml:space="preserve">a. Añadir los objetos del TP de Base de Datos Espaciales. </w:t>
+      </w:r>
+    </w:p>
+    <w:p>
+      <w:pPr>
+        <w:pStyle w:val="Default"/>
+        <w:spacing w:after="62"/>
+        <w:rPr>
+          <w:sz w:val="22"/>
+          <w:szCs w:val="22"/>
+        </w:rPr>
+      </w:pPr>
+      <w:r>
+        <w:rPr>
+          <w:sz w:val="22"/>
+          <w:szCs w:val="22"/>
+        </w:rPr>
+        <w:t xml:space="preserve">b. Clasificar los objetos añadidos en el punto anterior y asignar colores acordes. </w:t>
+      </w:r>
+    </w:p>
+    <w:p>
+      <w:pPr>
+        <w:pStyle w:val="Default"/>
+        <w:spacing w:after="62"/>
+        <w:rPr>
+          <w:sz w:val="22"/>
+          <w:szCs w:val="22"/>
+        </w:rPr>
+      </w:pPr>
+      <w:r>
+        <w:rPr>
+          <w:sz w:val="22"/>
+          <w:szCs w:val="22"/>
+        </w:rPr>
+        <w:t xml:space="preserve">c. Incorporar etiquetas para los objetos. Describa brevemente el procedimiento llevado a cabo. </w:t>
+      </w:r>
+    </w:p>
+    <w:p>
+      <w:pPr>
+        <w:pStyle w:val="Default"/>
+        <w:spacing w:after="62"/>
+        <w:rPr>
+          <w:sz w:val="22"/>
+          <w:szCs w:val="22"/>
+        </w:rPr>
+      </w:pPr>
+      <w:r>
+        <w:rPr>
+          <w:sz w:val="22"/>
+          <w:szCs w:val="22"/>
+        </w:rPr>
+        <w:t xml:space="preserve">d. Añadir desde el repositorio de la cátedra la capa </w:t>
+      </w:r>
+      <w:r>
+        <w:rPr>
+          <w:b/>
+          <w:bCs/>
+          <w:sz w:val="22"/>
+          <w:szCs w:val="22"/>
+        </w:rPr>
+        <w:t>Ejes de Santa Fe</w:t>
+      </w:r>
+      <w:r>
+        <w:rPr>
+          <w:sz w:val="22"/>
+          <w:szCs w:val="22"/>
+        </w:rPr>
+        <w:t xml:space="preserve">. </w:t>
+      </w:r>
+    </w:p>
+    <w:p>
+      <w:pPr>
+        <w:pStyle w:val="Default"/>
+        <w:rPr>
+          <w:sz w:val="22"/>
+          <w:szCs w:val="22"/>
+        </w:rPr>
+      </w:pPr>
+      <w:r>
+        <w:rPr>
+          <w:sz w:val="22"/>
+          <w:szCs w:val="22"/>
+        </w:rPr>
+        <w:t xml:space="preserve">e. Crear un mapa para la vista </w:t>
+      </w:r>
+      <w:r>
+        <w:rPr>
+          <w:b/>
+          <w:bCs/>
+          <w:sz w:val="22"/>
+          <w:szCs w:val="22"/>
+        </w:rPr>
+        <w:t>Molino Cultural</w:t>
+      </w:r>
+      <w:r>
+        <w:rPr>
+          <w:sz w:val="22"/>
+          <w:szCs w:val="22"/>
+        </w:rPr>
+        <w:t xml:space="preserve">, con elementos cartográficos y exportar a PDF. </w:t>
+      </w:r>
+    </w:p>
+    <w:p/>
+    <w:p>
+      <w:r>
+        <w:rPr>
+          <w:noProof/>
+          <w:lang w:eastAsia="es-AR"/>
+        </w:rPr>
+        <w:drawing>
+          <wp:inline distT="0" distB="0" distL="0" distR="0" wp14:anchorId="38669664" wp14:editId="780ADCDC">
+            <wp:extent cx="5612130" cy="3169285"/>
+            <wp:effectExtent l="0" t="0" r="7620" b="0"/>
+            <wp:docPr id="4" name="Imagen 4"/>
+            <wp:cNvGraphicFramePr>
+              <a:graphicFrameLocks xmlns:a="http://schemas.openxmlformats.org/drawingml/2006/main" noChangeAspect="1"/>
+            </wp:cNvGraphicFramePr>
+            <a:graphic xmlns:a="http://schemas.openxmlformats.org/drawingml/2006/main">
+              <a:graphicData uri="http://schemas.openxmlformats.org/drawingml/2006/picture">
+                <pic:pic xmlns:pic="http://schemas.openxmlformats.org/drawingml/2006/picture">
+                  <pic:nvPicPr>
+                    <pic:cNvPr id="1" name=""/>
+                    <pic:cNvPicPr/>
+                  </pic:nvPicPr>
+                  <pic:blipFill>
+                    <a:blip r:embed="rId15"/>
+                    <a:stretch>
+                      <a:fillRect/>
+                    </a:stretch>
+                  </pic:blipFill>
+                  <pic:spPr>
+                    <a:xfrm>
+                      <a:off x="0" y="0"/>
+                      <a:ext cx="5612130" cy="3169285"/>
+                    </a:xfrm>
+                    <a:prstGeom prst="rect">
+                      <a:avLst/>
+                    </a:prstGeom>
+                  </pic:spPr>
+                </pic:pic>
+              </a:graphicData>
+            </a:graphic>
+          </wp:inline>
+        </w:drawing>
+      </w:r>
+    </w:p>
+    <w:p/>
+    <w:p/>
+    <w:p/>
+    <w:p>
+      <w:r>
+        <w:rPr>
+          <w:noProof/>
+          <w:lang w:eastAsia="es-AR"/>
+        </w:rPr>
+        <w:drawing>
+          <wp:inline distT="0" distB="0" distL="0" distR="0" wp14:anchorId="654A2C62" wp14:editId="4B6C8A9F">
+            <wp:extent cx="5612130" cy="3169285"/>
+            <wp:effectExtent l="0" t="0" r="7620" b="0"/>
+            <wp:docPr id="5" name="Imagen 5"/>
+            <wp:cNvGraphicFramePr>
+              <a:graphicFrameLocks xmlns:a="http://schemas.openxmlformats.org/drawingml/2006/main" noChangeAspect="1"/>
+            </wp:cNvGraphicFramePr>
+            <a:graphic xmlns:a="http://schemas.openxmlformats.org/drawingml/2006/main">
+              <a:graphicData uri="http://schemas.openxmlformats.org/drawingml/2006/picture">
+                <pic:pic xmlns:pic="http://schemas.openxmlformats.org/drawingml/2006/picture">
+                  <pic:nvPicPr>
+                    <pic:cNvPr id="1" name=""/>
+                    <pic:cNvPicPr/>
+                  </pic:nvPicPr>
+                  <pic:blipFill>
+                    <a:blip r:embed="rId16"/>
+                    <a:stretch>
+                      <a:fillRect/>
+                    </a:stretch>
+                  </pic:blipFill>
+                  <pic:spPr>
+                    <a:xfrm>
+                      <a:off x="0" y="0"/>
+                      <a:ext cx="5612130" cy="3169285"/>
+                    </a:xfrm>
+                    <a:prstGeom prst="rect">
+                      <a:avLst/>
+                    </a:prstGeom>
+                  </pic:spPr>
+                </pic:pic>
+              </a:graphicData>
+            </a:graphic>
+          </wp:inline>
+        </w:drawing>
+      </w:r>
+      <w:r>
+        <w:rPr>
+          <w:noProof/>
+          <w:lang w:eastAsia="es-AR"/>
+        </w:rPr>
+        <w:drawing>
+          <wp:inline distT="0" distB="0" distL="0" distR="0" wp14:anchorId="7B3E9331" wp14:editId="0DE1FB18">
+            <wp:extent cx="5612130" cy="3169285"/>
+            <wp:effectExtent l="0" t="0" r="7620" b="0"/>
+            <wp:docPr id="6" name="Imagen 6"/>
+            <wp:cNvGraphicFramePr>
+              <a:graphicFrameLocks xmlns:a="http://schemas.openxmlformats.org/drawingml/2006/main" noChangeAspect="1"/>
+            </wp:cNvGraphicFramePr>
+            <a:graphic xmlns:a="http://schemas.openxmlformats.org/drawingml/2006/main">
+              <a:graphicData uri="http://schemas.openxmlformats.org/drawingml/2006/picture">
+                <pic:pic xmlns:pic="http://schemas.openxmlformats.org/drawingml/2006/picture">
+                  <pic:nvPicPr>
+                    <pic:cNvPr id="1" name=""/>
+                    <pic:cNvPicPr/>
+                  </pic:nvPicPr>
+                  <pic:blipFill>
+                    <a:blip r:embed="rId17"/>
+                    <a:stretch>
+                      <a:fillRect/>
+                    </a:stretch>
+                  </pic:blipFill>
+                  <pic:spPr>
+                    <a:xfrm>
+                      <a:off x="0" y="0"/>
+                      <a:ext cx="5612130" cy="3169285"/>
+                    </a:xfrm>
+                    <a:prstGeom prst="rect">
+                      <a:avLst/>
+                    </a:prstGeom>
+                  </pic:spPr>
+                </pic:pic>
+              </a:graphicData>
+            </a:graphic>
+          </wp:inline>
+        </w:drawing>
+      </w:r>
+    </w:p>
+    <w:p>
+      <w:r>
+        <w:rPr>
+          <w:noProof/>
+          <w:lang w:eastAsia="es-AR"/>
+        </w:rPr>
+        <w:lastRenderedPageBreak/>
+        <w:drawing>
+          <wp:inline distT="0" distB="0" distL="0" distR="0" wp14:anchorId="74F0DBAA" wp14:editId="6416CB68">
+            <wp:extent cx="5612130" cy="3169285"/>
+            <wp:effectExtent l="0" t="0" r="7620" b="0"/>
+            <wp:docPr id="1" name="Imagen 1"/>
+            <wp:cNvGraphicFramePr>
+              <a:graphicFrameLocks xmlns:a="http://schemas.openxmlformats.org/drawingml/2006/main" noChangeAspect="1"/>
+            </wp:cNvGraphicFramePr>
+            <a:graphic xmlns:a="http://schemas.openxmlformats.org/drawingml/2006/main">
+              <a:graphicData uri="http://schemas.openxmlformats.org/drawingml/2006/picture">
+                <pic:pic xmlns:pic="http://schemas.openxmlformats.org/drawingml/2006/picture">
+                  <pic:nvPicPr>
+                    <pic:cNvPr id="1" name=""/>
+                    <pic:cNvPicPr/>
+                  </pic:nvPicPr>
+                  <pic:blipFill>
+                    <a:blip r:embed="rId18"/>
+                    <a:stretch>
+                      <a:fillRect/>
+                    </a:stretch>
+                  </pic:blipFill>
+                  <pic:spPr>
+                    <a:xfrm>
+                      <a:off x="0" y="0"/>
+                      <a:ext cx="5612130" cy="3169285"/>
+                    </a:xfrm>
+                    <a:prstGeom prst="rect">
+                      <a:avLst/>
+                    </a:prstGeom>
+                  </pic:spPr>
+                </pic:pic>
+              </a:graphicData>
+            </a:graphic>
+          </wp:inline>
+        </w:drawing>
+      </w:r>
+    </w:p>
+    <w:p/>
+    <w:p>
+      <w:r>
+        <w:rPr>
+          <w:noProof/>
+          <w:lang w:eastAsia="es-AR"/>
+        </w:rPr>
+        <w:drawing>
+          <wp:inline distT="0" distB="0" distL="0" distR="0" wp14:anchorId="450190A1" wp14:editId="30DA8B26">
+            <wp:extent cx="5612130" cy="3169285"/>
+            <wp:effectExtent l="0" t="0" r="7620" b="0"/>
+            <wp:docPr id="3" name="Imagen 3"/>
+            <wp:cNvGraphicFramePr>
+              <a:graphicFrameLocks xmlns:a="http://schemas.openxmlformats.org/drawingml/2006/main" noChangeAspect="1"/>
+            </wp:cNvGraphicFramePr>
+            <a:graphic xmlns:a="http://schemas.openxmlformats.org/drawingml/2006/main">
+              <a:graphicData uri="http://schemas.openxmlformats.org/drawingml/2006/picture">
+                <pic:pic xmlns:pic="http://schemas.openxmlformats.org/drawingml/2006/picture">
+                  <pic:nvPicPr>
+                    <pic:cNvPr id="1" name=""/>
+                    <pic:cNvPicPr/>
+                  </pic:nvPicPr>
+                  <pic:blipFill>
+                    <a:blip r:embed="rId19"/>
+                    <a:stretch>
+                      <a:fillRect/>
+                    </a:stretch>
+                  </pic:blipFill>
+                  <pic:spPr>
+                    <a:xfrm>
+                      <a:off x="0" y="0"/>
+                      <a:ext cx="5612130" cy="3169285"/>
+                    </a:xfrm>
+                    <a:prstGeom prst="rect">
+                      <a:avLst/>
+                    </a:prstGeom>
+                  </pic:spPr>
+                </pic:pic>
+              </a:graphicData>
+            </a:graphic>
+          </wp:inline>
+        </w:drawing>
+      </w:r>
     </w:p>
     <w:sectPr>
       <w:pgSz w:w="12240" w:h="15840"/>
@@ -55,6 +1630,103 @@
     </w:sectPr>
   </w:body>
 </w:document>
+</file>
+
+<file path=word/numbering.xml><?xml version="1.0" encoding="utf-8"?>
+<w:numbering xmlns:wpc="http://schemas.microsoft.com/office/word/2010/wordprocessingCanvas" xmlns:mc="http://schemas.openxmlformats.org/markup-compatibility/2006" xmlns:o="urn:schemas-microsoft-com:office:office" xmlns:r="http://schemas.openxmlformats.org/officeDocument/2006/relationships" xmlns:m="http://schemas.openxmlformats.org/officeDocument/2006/math" xmlns:v="urn:schemas-microsoft-com:vml" xmlns:wp14="http://schemas.microsoft.com/office/word/2010/wordprocessingDrawing" xmlns:wp="http://schemas.openxmlformats.org/drawingml/2006/wordprocessingDrawing" xmlns:w10="urn:schemas-microsoft-com:office:word" xmlns:w="http://schemas.openxmlformats.org/wordprocessingml/2006/main" xmlns:w14="http://schemas.microsoft.com/office/word/2010/wordml" xmlns:w15="http://schemas.microsoft.com/office/word/2012/wordml" xmlns:wpg="http://schemas.microsoft.com/office/word/2010/wordprocessingGroup" xmlns:wpi="http://schemas.microsoft.com/office/word/2010/wordprocessingInk" xmlns:wne="http://schemas.microsoft.com/office/word/2006/wordml" xmlns:wps="http://schemas.microsoft.com/office/word/2010/wordprocessingShape" mc:Ignorable="w14 w15 wp14">
+  <w:abstractNum w:abstractNumId="0">
+    <w:nsid w:val="0D0D4EEA"/>
+    <w:multiLevelType w:val="hybridMultilevel"/>
+    <w:tmpl w:val="D79AD572"/>
+    <w:lvl w:ilvl="0" w:tplc="2C0A000F">
+      <w:start w:val="1"/>
+      <w:numFmt w:val="decimal"/>
+      <w:lvlText w:val="%1."/>
+      <w:lvlJc w:val="left"/>
+      <w:pPr>
+        <w:ind w:left="720" w:hanging="360"/>
+      </w:pPr>
+      <w:rPr>
+        <w:rFonts w:hint="default"/>
+      </w:rPr>
+    </w:lvl>
+    <w:lvl w:ilvl="1" w:tplc="2C0A0019" w:tentative="1">
+      <w:start w:val="1"/>
+      <w:numFmt w:val="lowerLetter"/>
+      <w:lvlText w:val="%2."/>
+      <w:lvlJc w:val="left"/>
+      <w:pPr>
+        <w:ind w:left="1440" w:hanging="360"/>
+      </w:pPr>
+    </w:lvl>
+    <w:lvl w:ilvl="2" w:tplc="2C0A001B" w:tentative="1">
+      <w:start w:val="1"/>
+      <w:numFmt w:val="lowerRoman"/>
+      <w:lvlText w:val="%3."/>
+      <w:lvlJc w:val="right"/>
+      <w:pPr>
+        <w:ind w:left="2160" w:hanging="180"/>
+      </w:pPr>
+    </w:lvl>
+    <w:lvl w:ilvl="3" w:tplc="2C0A000F" w:tentative="1">
+      <w:start w:val="1"/>
+      <w:numFmt w:val="decimal"/>
+      <w:lvlText w:val="%4."/>
+      <w:lvlJc w:val="left"/>
+      <w:pPr>
+        <w:ind w:left="2880" w:hanging="360"/>
+      </w:pPr>
+    </w:lvl>
+    <w:lvl w:ilvl="4" w:tplc="2C0A0019" w:tentative="1">
+      <w:start w:val="1"/>
+      <w:numFmt w:val="lowerLetter"/>
+      <w:lvlText w:val="%5."/>
+      <w:lvlJc w:val="left"/>
+      <w:pPr>
+        <w:ind w:left="3600" w:hanging="360"/>
+      </w:pPr>
+    </w:lvl>
+    <w:lvl w:ilvl="5" w:tplc="2C0A001B" w:tentative="1">
+      <w:start w:val="1"/>
+      <w:numFmt w:val="lowerRoman"/>
+      <w:lvlText w:val="%6."/>
+      <w:lvlJc w:val="right"/>
+      <w:pPr>
+        <w:ind w:left="4320" w:hanging="180"/>
+      </w:pPr>
+    </w:lvl>
+    <w:lvl w:ilvl="6" w:tplc="2C0A000F" w:tentative="1">
+      <w:start w:val="1"/>
+      <w:numFmt w:val="decimal"/>
+      <w:lvlText w:val="%7."/>
+      <w:lvlJc w:val="left"/>
+      <w:pPr>
+        <w:ind w:left="5040" w:hanging="360"/>
+      </w:pPr>
+    </w:lvl>
+    <w:lvl w:ilvl="7" w:tplc="2C0A0019" w:tentative="1">
+      <w:start w:val="1"/>
+      <w:numFmt w:val="lowerLetter"/>
+      <w:lvlText w:val="%8."/>
+      <w:lvlJc w:val="left"/>
+      <w:pPr>
+        <w:ind w:left="5760" w:hanging="360"/>
+      </w:pPr>
+    </w:lvl>
+    <w:lvl w:ilvl="8" w:tplc="2C0A001B" w:tentative="1">
+      <w:start w:val="1"/>
+      <w:numFmt w:val="lowerRoman"/>
+      <w:lvlText w:val="%9."/>
+      <w:lvlJc w:val="right"/>
+      <w:pPr>
+        <w:ind w:left="6480" w:hanging="180"/>
+      </w:pPr>
+    </w:lvl>
+  </w:abstractNum>
+  <w:num w:numId="1">
+    <w:abstractNumId w:val="0"/>
+  </w:num>
+</w:numbering>
 </file>
 
 <file path=word/styles.xml><?xml version="1.0" encoding="utf-8"?>
@@ -478,6 +2150,33 @@
     <w:semiHidden/>
     <w:unhideWhenUsed/>
   </w:style>
+  <w:style w:type="paragraph" w:customStyle="1" w:styleId="Default">
+    <w:name w:val="Default"/>
+    <w:rsid w:val="00C73733"/>
+    <w:pPr>
+      <w:autoSpaceDE w:val="0"/>
+      <w:autoSpaceDN w:val="0"/>
+      <w:adjustRightInd w:val="0"/>
+      <w:spacing w:after="0" w:line="240" w:lineRule="auto"/>
+    </w:pPr>
+    <w:rPr>
+      <w:rFonts w:ascii="Book Antiqua" w:hAnsi="Book Antiqua" w:cs="Book Antiqua"/>
+      <w:color w:val="000000"/>
+      <w:sz w:val="24"/>
+      <w:szCs w:val="24"/>
+    </w:rPr>
+  </w:style>
+  <w:style w:type="paragraph" w:styleId="Prrafodelista">
+    <w:name w:val="List Paragraph"/>
+    <w:basedOn w:val="Normal"/>
+    <w:uiPriority w:val="34"/>
+    <w:qFormat/>
+    <w:rsid w:val="00E4623A"/>
+    <w:pPr>
+      <w:ind w:left="720"/>
+      <w:contextualSpacing/>
+    </w:pPr>
+  </w:style>
 </w:styles>
 </file>
 

</xml_diff>